<commit_message>
Word document template. Lots of changes to get first working version
</commit_message>
<xml_diff>
--- a/inst/rmarkdown/templates/visc_report_multi/skeleton/word-styles-reference.docx
+++ b/inst/rmarkdown/templates/visc_report_multi/skeleton/word-styles-reference.docx
@@ -6,8 +6,6 @@
       <w:pPr>
         <w:pStyle w:val="Title"/>
       </w:pPr>
-      <w:bookmarkStart w:id="0" w:name="_GoBack"/>
-      <w:bookmarkEnd w:id="0"/>
       <w:proofErr w:type="spellStart"/>
       <w:r>
         <w:t>Word_Template</w:t>
@@ -30,57 +28,99 @@
         <w:t>July 5, 2018</w:t>
       </w:r>
     </w:p>
+    <w:bookmarkStart w:id="0" w:name="header-1.1" w:displacedByCustomXml="next"/>
     <w:sdt>
       <w:sdtPr>
-        <w:rPr>
-          <w:rFonts w:asciiTheme="minorHAnsi" w:eastAsiaTheme="minorHAnsi" w:hAnsiTheme="minorHAnsi" w:cstheme="minorBidi"/>
-          <w:b w:val="0"/>
-          <w:bCs w:val="0"/>
-          <w:color w:val="auto"/>
-          <w:sz w:val="24"/>
-          <w:szCs w:val="24"/>
-        </w:rPr>
-        <w:id w:val="-106198386"/>
+        <w:id w:val="-918009422"/>
         <w:docPartObj>
           <w:docPartGallery w:val="Table of Contents"/>
           <w:docPartUnique/>
         </w:docPartObj>
       </w:sdtPr>
-      <w:sdtEndPr/>
+      <w:sdtEndPr>
+        <w:rPr>
+          <w:rFonts w:asciiTheme="minorHAnsi" w:eastAsiaTheme="minorHAnsi" w:hAnsiTheme="minorHAnsi" w:cstheme="minorBidi"/>
+          <w:b/>
+          <w:bCs/>
+          <w:noProof/>
+          <w:color w:val="auto"/>
+          <w:sz w:val="24"/>
+        </w:rPr>
+      </w:sdtEndPr>
       <w:sdtContent>
         <w:p>
           <w:pPr>
-            <w:pStyle w:val="Heading1"/>
+            <w:pStyle w:val="TOCHeading"/>
           </w:pPr>
           <w:r>
-            <w:t>Table of Contents</w:t>
+            <w:t>Ta</w:t>
+          </w:r>
+          <w:bookmarkStart w:id="1" w:name="_GoBack"/>
+          <w:bookmarkEnd w:id="1"/>
+          <w:r>
+            <w:t>ble of Contents</w:t>
           </w:r>
         </w:p>
         <w:p>
           <w:pPr>
             <w:pStyle w:val="TOC1"/>
             <w:tabs>
+              <w:tab w:val="left" w:pos="480"/>
               <w:tab w:val="right" w:leader="dot" w:pos="9350"/>
             </w:tabs>
             <w:rPr>
+              <w:rFonts w:eastAsiaTheme="minorEastAsia"/>
               <w:noProof/>
+              <w:sz w:val="22"/>
+              <w:szCs w:val="22"/>
             </w:rPr>
           </w:pPr>
           <w:r>
+            <w:rPr>
+              <w:b/>
+              <w:bCs/>
+              <w:noProof/>
+            </w:rPr>
             <w:fldChar w:fldCharType="begin"/>
           </w:r>
           <w:r>
-            <w:instrText>TOC \o "1-3" \h \z \u</w:instrText>
+            <w:rPr>
+              <w:b/>
+              <w:bCs/>
+              <w:noProof/>
+            </w:rPr>
+            <w:instrText xml:space="preserve"> TOC \o "1-3" \h \z \u </w:instrText>
           </w:r>
           <w:r>
+            <w:rPr>
+              <w:b/>
+              <w:bCs/>
+              <w:noProof/>
+            </w:rPr>
             <w:fldChar w:fldCharType="separate"/>
           </w:r>
-          <w:hyperlink w:anchor="_Toc518548576" w:history="1">
+          <w:hyperlink w:anchor="_Toc10466036" w:history="1">
             <w:r>
               <w:rPr>
                 <w:rStyle w:val="Hyperlink"/>
                 <w:noProof/>
               </w:rPr>
+              <w:t>1.</w:t>
+            </w:r>
+            <w:r>
+              <w:rPr>
+                <w:rFonts w:eastAsiaTheme="minorEastAsia"/>
+                <w:noProof/>
+                <w:sz w:val="22"/>
+                <w:szCs w:val="22"/>
+              </w:rPr>
+              <w:tab/>
+            </w:r>
+            <w:r>
+              <w:rPr>
+                <w:rStyle w:val="Hyperlink"/>
+                <w:noProof/>
+              </w:rPr>
               <w:t>Header 1</w:t>
             </w:r>
             <w:r>
@@ -102,7 +142,7 @@
                 <w:noProof/>
                 <w:webHidden/>
               </w:rPr>
-              <w:instrText xml:space="preserve"> PAGEREF _Toc518548576 \h </w:instrText>
+              <w:instrText xml:space="preserve"> PAGEREF _Toc10466036 \h </w:instrText>
             </w:r>
             <w:r>
               <w:rPr>
@@ -137,18 +177,38 @@
           <w:pPr>
             <w:pStyle w:val="TOC2"/>
             <w:tabs>
+              <w:tab w:val="left" w:pos="880"/>
               <w:tab w:val="right" w:leader="dot" w:pos="9350"/>
             </w:tabs>
             <w:rPr>
+              <w:rFonts w:eastAsiaTheme="minorEastAsia"/>
               <w:noProof/>
+              <w:sz w:val="22"/>
+              <w:szCs w:val="22"/>
             </w:rPr>
           </w:pPr>
-          <w:hyperlink w:anchor="_Toc518548577" w:history="1">
+          <w:hyperlink w:anchor="_Toc10466037" w:history="1">
             <w:r>
               <w:rPr>
                 <w:rStyle w:val="Hyperlink"/>
                 <w:noProof/>
               </w:rPr>
+              <w:t>1.1.</w:t>
+            </w:r>
+            <w:r>
+              <w:rPr>
+                <w:rFonts w:eastAsiaTheme="minorEastAsia"/>
+                <w:noProof/>
+                <w:sz w:val="22"/>
+                <w:szCs w:val="22"/>
+              </w:rPr>
+              <w:tab/>
+            </w:r>
+            <w:r>
+              <w:rPr>
+                <w:rStyle w:val="Hyperlink"/>
+                <w:noProof/>
+              </w:rPr>
               <w:t>Header 1.1</w:t>
             </w:r>
             <w:r>
@@ -170,7 +230,7 @@
                 <w:noProof/>
                 <w:webHidden/>
               </w:rPr>
-              <w:instrText xml:space="preserve"> PAGEREF _Toc518548577 \h </w:instrText>
+              <w:instrText xml:space="preserve"> PAGEREF _Toc10466037 \h </w:instrText>
             </w:r>
             <w:r>
               <w:rPr>
@@ -205,18 +265,38 @@
           <w:pPr>
             <w:pStyle w:val="TOC3"/>
             <w:tabs>
+              <w:tab w:val="left" w:pos="1320"/>
               <w:tab w:val="right" w:leader="dot" w:pos="9350"/>
             </w:tabs>
             <w:rPr>
+              <w:rFonts w:eastAsiaTheme="minorEastAsia"/>
               <w:noProof/>
+              <w:sz w:val="22"/>
+              <w:szCs w:val="22"/>
             </w:rPr>
           </w:pPr>
-          <w:hyperlink w:anchor="_Toc518548578" w:history="1">
+          <w:hyperlink w:anchor="_Toc10466038" w:history="1">
             <w:r>
               <w:rPr>
                 <w:rStyle w:val="Hyperlink"/>
                 <w:noProof/>
               </w:rPr>
+              <w:t>1.1.1.</w:t>
+            </w:r>
+            <w:r>
+              <w:rPr>
+                <w:rFonts w:eastAsiaTheme="minorEastAsia"/>
+                <w:noProof/>
+                <w:sz w:val="22"/>
+                <w:szCs w:val="22"/>
+              </w:rPr>
+              <w:tab/>
+            </w:r>
+            <w:r>
+              <w:rPr>
+                <w:rStyle w:val="Hyperlink"/>
+                <w:noProof/>
+              </w:rPr>
               <w:t>Header 1.1.1</w:t>
             </w:r>
             <w:r>
@@ -238,143 +318,7 @@
                 <w:noProof/>
                 <w:webHidden/>
               </w:rPr>
-              <w:instrText xml:space="preserve"> PAGEREF _Toc518548578 \h </w:instrText>
-            </w:r>
-            <w:r>
-              <w:rPr>
-                <w:noProof/>
-                <w:webHidden/>
-              </w:rPr>
-            </w:r>
-            <w:r>
-              <w:rPr>
-                <w:noProof/>
-                <w:webHidden/>
-              </w:rPr>
-              <w:fldChar w:fldCharType="separate"/>
-            </w:r>
-            <w:r>
-              <w:rPr>
-                <w:noProof/>
-                <w:webHidden/>
-              </w:rPr>
-              <w:t>1</w:t>
-            </w:r>
-            <w:r>
-              <w:rPr>
-                <w:noProof/>
-                <w:webHidden/>
-              </w:rPr>
-              <w:fldChar w:fldCharType="end"/>
-            </w:r>
-          </w:hyperlink>
-        </w:p>
-        <w:p>
-          <w:pPr>
-            <w:pStyle w:val="TOC3"/>
-            <w:tabs>
-              <w:tab w:val="right" w:leader="dot" w:pos="9350"/>
-            </w:tabs>
-            <w:rPr>
-              <w:noProof/>
-            </w:rPr>
-          </w:pPr>
-          <w:hyperlink w:anchor="_Toc518548579" w:history="1">
-            <w:r>
-              <w:rPr>
-                <w:rStyle w:val="Hyperlink"/>
-                <w:noProof/>
-              </w:rPr>
-              <w:t>Header 1.1.2</w:t>
-            </w:r>
-            <w:r>
-              <w:rPr>
-                <w:noProof/>
-                <w:webHidden/>
-              </w:rPr>
-              <w:tab/>
-            </w:r>
-            <w:r>
-              <w:rPr>
-                <w:noProof/>
-                <w:webHidden/>
-              </w:rPr>
-              <w:fldChar w:fldCharType="begin"/>
-            </w:r>
-            <w:r>
-              <w:rPr>
-                <w:noProof/>
-                <w:webHidden/>
-              </w:rPr>
-              <w:instrText xml:space="preserve"> PAGEREF _Toc518548579 \h </w:instrText>
-            </w:r>
-            <w:r>
-              <w:rPr>
-                <w:noProof/>
-                <w:webHidden/>
-              </w:rPr>
-            </w:r>
-            <w:r>
-              <w:rPr>
-                <w:noProof/>
-                <w:webHidden/>
-              </w:rPr>
-              <w:fldChar w:fldCharType="separate"/>
-            </w:r>
-            <w:r>
-              <w:rPr>
-                <w:noProof/>
-                <w:webHidden/>
-              </w:rPr>
-              <w:t>2</w:t>
-            </w:r>
-            <w:r>
-              <w:rPr>
-                <w:noProof/>
-                <w:webHidden/>
-              </w:rPr>
-              <w:fldChar w:fldCharType="end"/>
-            </w:r>
-          </w:hyperlink>
-        </w:p>
-        <w:p>
-          <w:pPr>
-            <w:pStyle w:val="TOC2"/>
-            <w:tabs>
-              <w:tab w:val="right" w:leader="dot" w:pos="9350"/>
-            </w:tabs>
-            <w:rPr>
-              <w:noProof/>
-            </w:rPr>
-          </w:pPr>
-          <w:hyperlink w:anchor="_Toc518548580" w:history="1">
-            <w:r>
-              <w:rPr>
-                <w:rStyle w:val="Hyperlink"/>
-                <w:noProof/>
-              </w:rPr>
-              <w:t>Header 1.2.1</w:t>
-            </w:r>
-            <w:r>
-              <w:rPr>
-                <w:noProof/>
-                <w:webHidden/>
-              </w:rPr>
-              <w:tab/>
-            </w:r>
-            <w:r>
-              <w:rPr>
-                <w:noProof/>
-                <w:webHidden/>
-              </w:rPr>
-              <w:fldChar w:fldCharType="begin"/>
-            </w:r>
-            <w:r>
-              <w:rPr>
-                <w:noProof/>
-                <w:webHidden/>
-              </w:rPr>
-              <w:instrText xml:space="preserve"> PAGEREF _Toc518548580 \h </w:instrText>
+              <w:instrText xml:space="preserve"> PAGEREF _Toc10466038 \h </w:instrText>
             </w:r>
             <w:r>
               <w:rPr>
@@ -409,18 +353,38 @@
           <w:pPr>
             <w:pStyle w:val="TOC1"/>
             <w:tabs>
+              <w:tab w:val="left" w:pos="480"/>
               <w:tab w:val="right" w:leader="dot" w:pos="9350"/>
             </w:tabs>
             <w:rPr>
+              <w:rFonts w:eastAsiaTheme="minorEastAsia"/>
               <w:noProof/>
+              <w:sz w:val="22"/>
+              <w:szCs w:val="22"/>
             </w:rPr>
           </w:pPr>
-          <w:hyperlink w:anchor="_Toc518548581" w:history="1">
+          <w:hyperlink w:anchor="_Toc10466039" w:history="1">
             <w:r>
               <w:rPr>
                 <w:rStyle w:val="Hyperlink"/>
                 <w:noProof/>
               </w:rPr>
+              <w:t>2.</w:t>
+            </w:r>
+            <w:r>
+              <w:rPr>
+                <w:rFonts w:eastAsiaTheme="minorEastAsia"/>
+                <w:noProof/>
+                <w:sz w:val="22"/>
+                <w:szCs w:val="22"/>
+              </w:rPr>
+              <w:tab/>
+            </w:r>
+            <w:r>
+              <w:rPr>
+                <w:rStyle w:val="Hyperlink"/>
+                <w:noProof/>
+              </w:rPr>
               <w:t>Header 2</w:t>
             </w:r>
             <w:r>
@@ -442,7 +406,95 @@
                 <w:noProof/>
                 <w:webHidden/>
               </w:rPr>
-              <w:instrText xml:space="preserve"> PAGEREF _Toc518548581 \h </w:instrText>
+              <w:instrText xml:space="preserve"> PAGEREF _Toc10466039 \h </w:instrText>
+            </w:r>
+            <w:r>
+              <w:rPr>
+                <w:noProof/>
+                <w:webHidden/>
+              </w:rPr>
+            </w:r>
+            <w:r>
+              <w:rPr>
+                <w:noProof/>
+                <w:webHidden/>
+              </w:rPr>
+              <w:fldChar w:fldCharType="separate"/>
+            </w:r>
+            <w:r>
+              <w:rPr>
+                <w:noProof/>
+                <w:webHidden/>
+              </w:rPr>
+              <w:t>2</w:t>
+            </w:r>
+            <w:r>
+              <w:rPr>
+                <w:noProof/>
+                <w:webHidden/>
+              </w:rPr>
+              <w:fldChar w:fldCharType="end"/>
+            </w:r>
+          </w:hyperlink>
+        </w:p>
+        <w:p>
+          <w:pPr>
+            <w:pStyle w:val="TOC1"/>
+            <w:tabs>
+              <w:tab w:val="left" w:pos="480"/>
+              <w:tab w:val="right" w:leader="dot" w:pos="9350"/>
+            </w:tabs>
+            <w:rPr>
+              <w:rFonts w:eastAsiaTheme="minorEastAsia"/>
+              <w:noProof/>
+              <w:sz w:val="22"/>
+              <w:szCs w:val="22"/>
+            </w:rPr>
+          </w:pPr>
+          <w:hyperlink w:anchor="_Toc10466040" w:history="1">
+            <w:r>
+              <w:rPr>
+                <w:rStyle w:val="Hyperlink"/>
+                <w:noProof/>
+              </w:rPr>
+              <w:t>3.</w:t>
+            </w:r>
+            <w:r>
+              <w:rPr>
+                <w:rFonts w:eastAsiaTheme="minorEastAsia"/>
+                <w:noProof/>
+                <w:sz w:val="22"/>
+                <w:szCs w:val="22"/>
+              </w:rPr>
+              <w:tab/>
+            </w:r>
+            <w:r>
+              <w:rPr>
+                <w:rStyle w:val="Hyperlink"/>
+                <w:noProof/>
+              </w:rPr>
+              <w:t>Header 3</w:t>
+            </w:r>
+            <w:r>
+              <w:rPr>
+                <w:noProof/>
+                <w:webHidden/>
+              </w:rPr>
+              <w:tab/>
+            </w:r>
+            <w:r>
+              <w:rPr>
+                <w:noProof/>
+                <w:webHidden/>
+              </w:rPr>
+              <w:fldChar w:fldCharType="begin"/>
+            </w:r>
+            <w:r>
+              <w:rPr>
+                <w:noProof/>
+                <w:webHidden/>
+              </w:rPr>
+              <w:instrText xml:space="preserve"> PAGEREF _Toc10466040 \h </w:instrText>
             </w:r>
             <w:r>
               <w:rPr>
@@ -475,6 +527,11 @@
         </w:p>
         <w:p>
           <w:r>
+            <w:rPr>
+              <w:b/>
+              <w:bCs/>
+              <w:noProof/>
+            </w:rPr>
             <w:fldChar w:fldCharType="end"/>
           </w:r>
         </w:p>
@@ -482,14 +539,13 @@
     </w:sdt>
     <w:p>
       <w:pPr>
-        <w:pStyle w:val="Heading2"/>
-      </w:pPr>
-      <w:bookmarkStart w:id="1" w:name="header-1.1"/>
-      <w:bookmarkStart w:id="2" w:name="_Toc518548577"/>
-      <w:r>
-        <w:t>Header 1.1</w:t>
-      </w:r>
-      <w:bookmarkEnd w:id="1"/>
+        <w:pStyle w:val="Heading1"/>
+      </w:pPr>
+      <w:bookmarkStart w:id="2" w:name="_Toc10466036"/>
+      <w:r>
+        <w:t>Header 1</w:t>
+      </w:r>
+      <w:bookmarkEnd w:id="0"/>
       <w:bookmarkEnd w:id="2"/>
     </w:p>
     <w:p>
@@ -620,10 +676,10 @@
     </w:p>
     <w:p>
       <w:pPr>
-        <w:pStyle w:val="Heading3"/>
+        <w:pStyle w:val="Heading2"/>
       </w:pPr>
       <w:bookmarkStart w:id="3" w:name="header-1.1.1"/>
-      <w:bookmarkStart w:id="4" w:name="_Toc518548578"/>
+      <w:bookmarkStart w:id="4" w:name="_Toc10466037"/>
       <w:r>
         <w:t>Header</w:t>
       </w:r>
@@ -646,27 +702,44 @@
         <w:pStyle w:val="Heading3"/>
       </w:pPr>
       <w:bookmarkStart w:id="5" w:name="header-1.1.2"/>
-      <w:bookmarkStart w:id="6" w:name="_Toc518548579"/>
+      <w:bookmarkStart w:id="6" w:name="_Toc10466038"/>
       <w:r>
         <w:lastRenderedPageBreak/>
         <w:t>Header 1</w:t>
       </w:r>
       <w:r>
-        <w:t>.2</w:t>
+        <w:t>.</w:t>
       </w:r>
       <w:bookmarkEnd w:id="5"/>
+      <w:r>
+        <w:t>1.1</w:t>
+      </w:r>
       <w:bookmarkEnd w:id="6"/>
     </w:p>
     <w:p>
       <w:pPr>
-        <w:pStyle w:val="Heading2"/>
+        <w:pStyle w:val="Heading4"/>
+      </w:pPr>
+      <w:r>
+        <w:t>Header</w:t>
+      </w:r>
+      <w:r>
+        <w:t xml:space="preserve"> 1.1.1.1</w:t>
+      </w:r>
+    </w:p>
+    <w:p>
+      <w:pPr>
+        <w:pStyle w:val="Heading1"/>
       </w:pPr>
       <w:bookmarkStart w:id="7" w:name="header-1.2.1"/>
-      <w:bookmarkStart w:id="8" w:name="_Toc518548580"/>
-      <w:r>
-        <w:t>Header 1.2</w:t>
+      <w:bookmarkStart w:id="8" w:name="_Toc10466039"/>
+      <w:r>
+        <w:t xml:space="preserve">Header </w:t>
       </w:r>
       <w:bookmarkEnd w:id="7"/>
+      <w:r>
+        <w:t>2</w:t>
+      </w:r>
       <w:bookmarkEnd w:id="8"/>
     </w:p>
     <w:p>
@@ -674,11 +747,14 @@
         <w:pStyle w:val="Heading1"/>
       </w:pPr>
       <w:bookmarkStart w:id="9" w:name="header-2"/>
-      <w:bookmarkStart w:id="10" w:name="_Toc518548581"/>
-      <w:r>
-        <w:t>Header 2</w:t>
+      <w:bookmarkStart w:id="10" w:name="_Toc10466040"/>
+      <w:r>
+        <w:t xml:space="preserve">Header </w:t>
       </w:r>
       <w:bookmarkEnd w:id="9"/>
+      <w:r>
+        <w:t>3</w:t>
+      </w:r>
       <w:bookmarkEnd w:id="10"/>
     </w:p>
     <w:p>
@@ -1231,7 +1307,7 @@
   <w:abstractNum w:abstractNumId="0" w15:restartNumberingAfterBreak="0">
     <w:nsid w:val="FFFFFF7C"/>
     <w:multiLevelType w:val="singleLevel"/>
-    <w:tmpl w:val="70BA250E"/>
+    <w:tmpl w:val="4614FDE4"/>
     <w:lvl w:ilvl="0">
       <w:start w:val="1"/>
       <w:numFmt w:val="decimal"/>
@@ -1248,7 +1324,7 @@
   <w:abstractNum w:abstractNumId="1" w15:restartNumberingAfterBreak="0">
     <w:nsid w:val="FFFFFF7D"/>
     <w:multiLevelType w:val="singleLevel"/>
-    <w:tmpl w:val="114A8CA8"/>
+    <w:tmpl w:val="DD3604FA"/>
     <w:lvl w:ilvl="0">
       <w:start w:val="1"/>
       <w:numFmt w:val="decimal"/>
@@ -1265,7 +1341,7 @@
   <w:abstractNum w:abstractNumId="2" w15:restartNumberingAfterBreak="0">
     <w:nsid w:val="FFFFFF7E"/>
     <w:multiLevelType w:val="singleLevel"/>
-    <w:tmpl w:val="25601B14"/>
+    <w:tmpl w:val="F7C03962"/>
     <w:lvl w:ilvl="0">
       <w:start w:val="1"/>
       <w:numFmt w:val="decimal"/>
@@ -1282,7 +1358,7 @@
   <w:abstractNum w:abstractNumId="3" w15:restartNumberingAfterBreak="0">
     <w:nsid w:val="FFFFFF7F"/>
     <w:multiLevelType w:val="singleLevel"/>
-    <w:tmpl w:val="34DA133C"/>
+    <w:tmpl w:val="BA8C1500"/>
     <w:lvl w:ilvl="0">
       <w:start w:val="1"/>
       <w:numFmt w:val="decimal"/>
@@ -1299,7 +1375,7 @@
   <w:abstractNum w:abstractNumId="4" w15:restartNumberingAfterBreak="0">
     <w:nsid w:val="FFFFFF80"/>
     <w:multiLevelType w:val="singleLevel"/>
-    <w:tmpl w:val="C73CD6E0"/>
+    <w:tmpl w:val="D158967E"/>
     <w:lvl w:ilvl="0">
       <w:start w:val="1"/>
       <w:numFmt w:val="bullet"/>
@@ -1319,7 +1395,7 @@
   <w:abstractNum w:abstractNumId="5" w15:restartNumberingAfterBreak="0">
     <w:nsid w:val="FFFFFF81"/>
     <w:multiLevelType w:val="singleLevel"/>
-    <w:tmpl w:val="D6D68B92"/>
+    <w:tmpl w:val="11D222A8"/>
     <w:lvl w:ilvl="0">
       <w:start w:val="1"/>
       <w:numFmt w:val="bullet"/>
@@ -1339,7 +1415,7 @@
   <w:abstractNum w:abstractNumId="6" w15:restartNumberingAfterBreak="0">
     <w:nsid w:val="FFFFFF82"/>
     <w:multiLevelType w:val="singleLevel"/>
-    <w:tmpl w:val="A2DECCDE"/>
+    <w:tmpl w:val="4DA2C79A"/>
     <w:lvl w:ilvl="0">
       <w:start w:val="1"/>
       <w:numFmt w:val="bullet"/>
@@ -1359,7 +1435,7 @@
   <w:abstractNum w:abstractNumId="7" w15:restartNumberingAfterBreak="0">
     <w:nsid w:val="FFFFFF83"/>
     <w:multiLevelType w:val="singleLevel"/>
-    <w:tmpl w:val="AA4CBC7E"/>
+    <w:tmpl w:val="98CEB83C"/>
     <w:lvl w:ilvl="0">
       <w:start w:val="1"/>
       <w:numFmt w:val="bullet"/>
@@ -1379,7 +1455,7 @@
   <w:abstractNum w:abstractNumId="8" w15:restartNumberingAfterBreak="0">
     <w:nsid w:val="FFFFFF88"/>
     <w:multiLevelType w:val="singleLevel"/>
-    <w:tmpl w:val="F6F23810"/>
+    <w:tmpl w:val="D4E00D26"/>
     <w:lvl w:ilvl="0">
       <w:start w:val="1"/>
       <w:numFmt w:val="decimal"/>
@@ -1396,7 +1472,7 @@
   <w:abstractNum w:abstractNumId="9" w15:restartNumberingAfterBreak="0">
     <w:nsid w:val="FFFFFF89"/>
     <w:multiLevelType w:val="singleLevel"/>
-    <w:tmpl w:val="82301520"/>
+    <w:tmpl w:val="DBBAFF94"/>
     <w:lvl w:ilvl="0">
       <w:start w:val="1"/>
       <w:numFmt w:val="bullet"/>
@@ -1520,11 +1596,11 @@
   <w:abstractNum w:abstractNumId="11" w15:restartNumberingAfterBreak="0">
     <w:nsid w:val="235361CF"/>
     <w:multiLevelType w:val="multilevel"/>
-    <w:tmpl w:val="03809FFA"/>
+    <w:tmpl w:val="AB4AD2FA"/>
     <w:lvl w:ilvl="0">
       <w:start w:val="1"/>
       <w:numFmt w:val="decimal"/>
-      <w:pStyle w:val="Heading2"/>
+      <w:pStyle w:val="Heading1"/>
       <w:lvlText w:val="%1."/>
       <w:lvlJc w:val="left"/>
       <w:pPr>
@@ -1534,7 +1610,7 @@
     <w:lvl w:ilvl="1">
       <w:start w:val="1"/>
       <w:numFmt w:val="decimal"/>
-      <w:pStyle w:val="Heading3"/>
+      <w:pStyle w:val="Heading2"/>
       <w:lvlText w:val="%1.%2."/>
       <w:lvlJc w:val="left"/>
       <w:pPr>
@@ -1544,7 +1620,7 @@
     <w:lvl w:ilvl="2">
       <w:start w:val="1"/>
       <w:numFmt w:val="decimal"/>
-      <w:pStyle w:val="Heading4"/>
+      <w:pStyle w:val="Heading3"/>
       <w:lvlText w:val="%1.%2.%3."/>
       <w:lvlJc w:val="left"/>
       <w:pPr>
@@ -1554,6 +1630,7 @@
     <w:lvl w:ilvl="3">
       <w:start w:val="1"/>
       <w:numFmt w:val="decimal"/>
+      <w:pStyle w:val="Heading4"/>
       <w:lvlText w:val="%1.%2.%3.%4."/>
       <w:lvlJc w:val="left"/>
       <w:pPr>
@@ -2098,6 +2175,7 @@
     <w:lsdException w:name="Colorful Shading Accent 6"/>
     <w:lsdException w:name="Colorful List Accent 6"/>
     <w:lsdException w:name="Colorful Grid Accent 6"/>
+    <w:lsdException w:name="TOC Heading" w:uiPriority="39" w:qFormat="1"/>
     <w:lsdException w:name="Plain Table 1" w:uiPriority="41"/>
     <w:lsdException w:name="Plain Table 2" w:uiPriority="42"/>
     <w:lsdException w:name="Plain Table 3" w:uiPriority="43"/>
@@ -2217,10 +2295,13 @@
     <w:next w:val="BodyText"/>
     <w:uiPriority w:val="9"/>
     <w:qFormat/>
-    <w:rsid w:val="00A0379C"/>
+    <w:rsid w:val="007D26C5"/>
     <w:pPr>
       <w:keepNext/>
       <w:keepLines/>
+      <w:numPr>
+        <w:numId w:val="14"/>
+      </w:numPr>
       <w:spacing w:before="480" w:after="0"/>
       <w:outlineLvl w:val="0"/>
     </w:pPr>
@@ -2235,33 +2316,57 @@
   </w:style>
   <w:style w:type="paragraph" w:styleId="Heading2">
     <w:name w:val="heading 2"/>
-    <w:basedOn w:val="Heading1"/>
+    <w:basedOn w:val="Normal"/>
     <w:next w:val="BodyText"/>
     <w:uiPriority w:val="9"/>
     <w:unhideWhenUsed/>
     <w:qFormat/>
-    <w:rsid w:val="00A0379C"/>
+    <w:rsid w:val="007D26C5"/>
     <w:pPr>
+      <w:keepNext/>
+      <w:keepLines/>
       <w:numPr>
+        <w:ilvl w:val="1"/>
         <w:numId w:val="14"/>
       </w:numPr>
+      <w:spacing w:before="480" w:after="0"/>
       <w:outlineLvl w:val="1"/>
     </w:pPr>
+    <w:rPr>
+      <w:rFonts w:asciiTheme="majorHAnsi" w:eastAsiaTheme="majorEastAsia" w:hAnsiTheme="majorHAnsi" w:cstheme="majorBidi"/>
+      <w:b/>
+      <w:bCs/>
+      <w:color w:val="345A8A" w:themeColor="accent1" w:themeShade="B5"/>
+      <w:sz w:val="32"/>
+      <w:szCs w:val="32"/>
+    </w:rPr>
   </w:style>
   <w:style w:type="paragraph" w:styleId="Heading3">
     <w:name w:val="heading 3"/>
-    <w:basedOn w:val="Heading2"/>
+    <w:basedOn w:val="Normal"/>
     <w:next w:val="BodyText"/>
     <w:uiPriority w:val="9"/>
     <w:unhideWhenUsed/>
     <w:qFormat/>
-    <w:rsid w:val="00A0379C"/>
+    <w:rsid w:val="007D26C5"/>
     <w:pPr>
+      <w:keepNext/>
+      <w:keepLines/>
       <w:numPr>
-        <w:ilvl w:val="1"/>
+        <w:ilvl w:val="2"/>
+        <w:numId w:val="14"/>
       </w:numPr>
+      <w:spacing w:before="480" w:after="0"/>
       <w:outlineLvl w:val="2"/>
     </w:pPr>
+    <w:rPr>
+      <w:rFonts w:asciiTheme="majorHAnsi" w:eastAsiaTheme="majorEastAsia" w:hAnsiTheme="majorHAnsi" w:cstheme="majorBidi"/>
+      <w:b/>
+      <w:bCs/>
+      <w:color w:val="345A8A" w:themeColor="accent1" w:themeShade="B5"/>
+      <w:sz w:val="32"/>
+      <w:szCs w:val="32"/>
+    </w:rPr>
   </w:style>
   <w:style w:type="paragraph" w:styleId="Heading4">
     <w:name w:val="heading 4"/>
@@ -2270,10 +2375,10 @@
     <w:uiPriority w:val="9"/>
     <w:unhideWhenUsed/>
     <w:qFormat/>
-    <w:rsid w:val="00A0379C"/>
+    <w:rsid w:val="007D26C5"/>
     <w:pPr>
       <w:numPr>
-        <w:ilvl w:val="2"/>
+        <w:ilvl w:val="3"/>
       </w:numPr>
       <w:outlineLvl w:val="3"/>
     </w:pPr>
@@ -2618,19 +2723,20 @@
   </w:style>
   <w:style w:type="paragraph" w:styleId="TOCHeading">
     <w:name w:val="TOC Heading"/>
-    <w:basedOn w:val="Heading1"/>
+    <w:basedOn w:val="TOAHeading"/>
     <w:next w:val="BodyText"/>
     <w:uiPriority w:val="39"/>
     <w:unhideWhenUsed/>
     <w:qFormat/>
+    <w:rsid w:val="00723425"/>
     <w:pPr>
       <w:spacing w:before="240" w:line="259" w:lineRule="auto"/>
-      <w:outlineLvl w:val="9"/>
     </w:pPr>
     <w:rPr>
       <w:b w:val="0"/>
       <w:bCs w:val="0"/>
       <w:color w:val="365F91" w:themeColor="accent1" w:themeShade="BF"/>
+      <w:sz w:val="32"/>
     </w:rPr>
   </w:style>
   <w:style w:type="paragraph" w:customStyle="1" w:styleId="SourceCode">
@@ -3068,6 +3174,21 @@
     <w:basedOn w:val="DefaultParagraphFont"/>
     <w:link w:val="BodyText"/>
     <w:rsid w:val="001C4DC8"/>
+  </w:style>
+  <w:style w:type="paragraph" w:styleId="TOAHeading">
+    <w:name w:val="toa heading"/>
+    <w:basedOn w:val="Normal"/>
+    <w:next w:val="Normal"/>
+    <w:unhideWhenUsed/>
+    <w:rsid w:val="007D26C5"/>
+    <w:pPr>
+      <w:spacing w:before="120"/>
+    </w:pPr>
+    <w:rPr>
+      <w:rFonts w:asciiTheme="majorHAnsi" w:eastAsiaTheme="majorEastAsia" w:hAnsiTheme="majorHAnsi" w:cstheme="majorBidi"/>
+      <w:b/>
+      <w:bCs/>
+    </w:rPr>
   </w:style>
 </w:styles>
 </file>
@@ -3395,7 +3516,7 @@
 </file>
 
 <file path=customXml/itemProps1.xml><?xml version="1.0" encoding="utf-8"?>
-<ds:datastoreItem xmlns:ds="http://schemas.openxmlformats.org/officeDocument/2006/customXml" ds:itemID="{B999571A-F420-4775-8AB1-C45763EE3572}">
+<ds:datastoreItem xmlns:ds="http://schemas.openxmlformats.org/officeDocument/2006/customXml" ds:itemID="{2334CA10-A17D-4AD1-9C24-1F35D9F32024}">
   <ds:schemaRefs>
     <ds:schemaRef ds:uri="http://schemas.openxmlformats.org/officeDocument/2006/bibliography"/>
   </ds:schemaRefs>

</xml_diff>